<commit_message>
Modified economics in full file
</commit_message>
<xml_diff>
--- a/word_files/11.Экономика Петрикевич.docx
+++ b/word_files/11.Экономика Петрикевич.docx
@@ -76,10 +76,23 @@
     </w:p>
     <w:p>
       <w:pPr>
-        <w:pStyle w:val="2"/>
+        <w:ind w:firstLine="709"/>
+        <w:rPr>
+          <w:b/>
+          <w:bCs/>
+          <w:sz w:val="28"/>
+          <w:szCs w:val="28"/>
+        </w:rPr>
       </w:pPr>
       <w:bookmarkStart w:id="0" w:name="_Toc69926775"/>
       <w:r>
+        <w:rPr>
+          <w:b/>
+          <w:bCs/>
+          <w:color w:val="auto"/>
+          <w:sz w:val="28"/>
+          <w:szCs w:val="28"/>
+        </w:rPr>
         <w:t>7.1 Характеристика разработанного программного средства</w:t>
       </w:r>
       <w:bookmarkEnd w:id="0"/>
@@ -698,29 +711,7 @@
     </w:p>
     <w:p>
       <w:pPr>
-        <w:pStyle w:val="2"/>
-      </w:pPr>
-      <w:r>
-        <w:t xml:space="preserve">7.2 Расчет цены </w:t>
-      </w:r>
-      <w:r>
-        <w:t xml:space="preserve">программного модуля </w:t>
-      </w:r>
-      <w:r>
-        <w:t>веб-приложения</w:t>
-      </w:r>
-      <w:r>
-        <w:t xml:space="preserve"> по продаже музыкального оборудования на</w:t>
-      </w:r>
-      <w:r>
-        <w:t xml:space="preserve"> основе затрат</w:t>
-      </w:r>
-      <w:bookmarkEnd w:id="1"/>
-    </w:p>
-    <w:p>
-      <w:pPr>
-        <w:ind w:left="709"/>
-        <w:jc w:val="both"/>
+        <w:ind w:left="1134" w:hanging="425"/>
         <w:rPr>
           <w:b/>
           <w:bCs/>
@@ -728,6 +719,69 @@
           <w:szCs w:val="28"/>
         </w:rPr>
       </w:pPr>
+      <w:r>
+        <w:rPr>
+          <w:b/>
+          <w:bCs/>
+          <w:color w:val="auto"/>
+          <w:sz w:val="28"/>
+          <w:szCs w:val="28"/>
+        </w:rPr>
+        <w:t xml:space="preserve">7.2 Расчет цены </w:t>
+      </w:r>
+      <w:r>
+        <w:rPr>
+          <w:b/>
+          <w:bCs/>
+          <w:color w:val="auto"/>
+          <w:sz w:val="28"/>
+          <w:szCs w:val="28"/>
+        </w:rPr>
+        <w:t xml:space="preserve">программного модуля </w:t>
+      </w:r>
+      <w:r>
+        <w:rPr>
+          <w:b/>
+          <w:bCs/>
+          <w:color w:val="auto"/>
+          <w:sz w:val="28"/>
+          <w:szCs w:val="28"/>
+        </w:rPr>
+        <w:t>веб-приложения</w:t>
+      </w:r>
+      <w:r>
+        <w:rPr>
+          <w:b/>
+          <w:bCs/>
+          <w:color w:val="auto"/>
+          <w:sz w:val="28"/>
+          <w:szCs w:val="28"/>
+        </w:rPr>
+        <w:t xml:space="preserve"> по продаже музыкального оборудования на</w:t>
+      </w:r>
+      <w:r>
+        <w:rPr>
+          <w:b/>
+          <w:bCs/>
+          <w:color w:val="auto"/>
+          <w:sz w:val="28"/>
+          <w:szCs w:val="28"/>
+        </w:rPr>
+        <w:t xml:space="preserve"> основе затрат</w:t>
+      </w:r>
+      <w:bookmarkEnd w:id="1"/>
+    </w:p>
+    <w:p>
+      <w:pPr>
+        <w:ind w:left="709"/>
+        <w:jc w:val="both"/>
+        <w:rPr>
+          <w:b/>
+          <w:bCs/>
+          <w:sz w:val="28"/>
+          <w:szCs w:val="28"/>
+        </w:rPr>
+      </w:pPr>
     </w:p>
     <w:p>
       <w:pPr>
@@ -836,7 +890,15 @@
           <w:sz w:val="28"/>
           <w:szCs w:val="28"/>
         </w:rPr>
-        <w:t xml:space="preserve">цией-разработчиком </w:t>
+        <w:t>цией-разработчиком</w:t>
+      </w:r>
+      <w:r>
+        <w:rPr>
+          <w:spacing w:val="-6"/>
+          <w:sz w:val="28"/>
+          <w:szCs w:val="28"/>
+        </w:rPr>
+        <w:t xml:space="preserve"> </w:t>
       </w:r>
       <m:oMath>
         <m:sSub>
@@ -881,9 +943,17 @@
             <w:sz w:val="28"/>
             <w:szCs w:val="28"/>
           </w:rPr>
-          <m:t xml:space="preserve">) </m:t>
+          <m:t>)</m:t>
         </m:r>
       </m:oMath>
+      <w:r>
+        <w:rPr>
+          <w:spacing w:val="-6"/>
+          <w:sz w:val="28"/>
+          <w:szCs w:val="28"/>
+        </w:rPr>
+        <w:t xml:space="preserve"> </w:t>
+      </w:r>
       <w:r>
         <w:rPr>
           <w:spacing w:val="-6"/>
@@ -1447,6 +1517,7 @@
         </w:rPr>
         <w:t xml:space="preserve">теля </w:t>
       </w:r>
+      <w:proofErr w:type="spellStart"/>
       <w:r>
         <w:rPr>
           <w:i/>
@@ -1457,6 +1528,7 @@
         </w:rPr>
         <w:t>i</w:t>
       </w:r>
+      <w:proofErr w:type="spellEnd"/>
       <w:r>
         <w:rPr>
           <w:spacing w:val="4"/>
@@ -1545,6 +1617,7 @@
         </w:rPr>
         <w:t xml:space="preserve"> </w:t>
       </w:r>
+      <w:proofErr w:type="spellStart"/>
       <w:r>
         <w:rPr>
           <w:i/>
@@ -1554,6 +1627,7 @@
         </w:rPr>
         <w:t>i</w:t>
       </w:r>
+      <w:proofErr w:type="spellEnd"/>
       <w:r>
         <w:rPr>
           <w:sz w:val="28"/>
@@ -4811,15 +4885,33 @@
           <w:sz w:val="28"/>
           <w:szCs w:val="28"/>
         </w:rPr>
-        <w:t xml:space="preserve">    </w:t>
-      </w:r>
+        <w:t xml:space="preserve"> </w:t>
+      </w:r>
+      <w:proofErr w:type="gramStart"/>
       <w:r>
         <w:rPr>
           <w:rFonts w:eastAsia="Times"/>
           <w:sz w:val="28"/>
           <w:szCs w:val="28"/>
         </w:rPr>
-        <w:t>(7.4)</w:t>
+        <w:t xml:space="preserve">   </w:t>
+      </w:r>
+      <w:r>
+        <w:rPr>
+          <w:rFonts w:eastAsia="Times"/>
+          <w:sz w:val="28"/>
+          <w:szCs w:val="28"/>
+        </w:rPr>
+        <w:t>(</w:t>
+      </w:r>
+      <w:proofErr w:type="gramEnd"/>
+      <w:r>
+        <w:rPr>
+          <w:rFonts w:eastAsia="Times"/>
+          <w:sz w:val="28"/>
+          <w:szCs w:val="28"/>
+        </w:rPr>
+        <w:t>7.4)</w:t>
       </w:r>
     </w:p>
     <w:p>
@@ -10332,4 +10424,16 @@
     </a:ext>
   </a:extLst>
 </a:theme>
+</file>
+
+<file path=customXml/item1.xml><?xml version="1.0" encoding="utf-8"?>
+<b:Sources xmlns:b="http://schemas.openxmlformats.org/officeDocument/2006/bibliography" xmlns="http://schemas.openxmlformats.org/officeDocument/2006/bibliography" SelectedStyle="\APASixthEditionOfficeOnline.xsl" StyleName="APA" Version="6"/>
+</file>
+
+<file path=customXml/itemProps1.xml><?xml version="1.0" encoding="utf-8"?>
+<ds:datastoreItem xmlns:ds="http://schemas.openxmlformats.org/officeDocument/2006/customXml" ds:itemID="{BF9060B9-755E-49B4-A7DC-6733044660D4}">
+  <ds:schemaRefs>
+    <ds:schemaRef ds:uri="http://schemas.openxmlformats.org/officeDocument/2006/bibliography"/>
+  </ds:schemaRefs>
+</ds:datastoreItem>
 </file>
</xml_diff>